<commit_message>
Diario finale e Diario completo
</commit_message>
<xml_diff>
--- a/4_Diari/Leonardo/Diario_completo.docx
+++ b/4_Diari/Leonardo/Diario_completo.docx
@@ -7715,11 +7715,809 @@
       </w:pPr>
     </w:p>
     <w:p>
-      <w:bookmarkStart w:id="0" w:name="_GoBack"/>
-      <w:bookmarkEnd w:id="0"/>
-    </w:p>
+      <w:pPr>
+        <w:rPr>
+          <w:rFonts w:ascii="Arial" w:eastAsia="Arial" w:hAnsi="Arial" w:cs="Arial"/>
+        </w:rPr>
+      </w:pPr>
+      <w:r>
+        <w:rPr>
+          <w:rFonts w:ascii="Arial" w:eastAsia="Arial" w:hAnsi="Arial" w:cs="Arial"/>
+        </w:rPr>
+        <w:br w:type="page"/>
+      </w:r>
+    </w:p>
+    <w:p>
+      <w:pPr>
+        <w:spacing w:after="300" w:line="240" w:lineRule="auto"/>
+        <w:rPr>
+          <w:rFonts w:ascii="Arial" w:eastAsia="Arial" w:hAnsi="Arial" w:cs="Arial"/>
+          <w:spacing w:val="5"/>
+          <w:sz w:val="52"/>
+        </w:rPr>
+      </w:pPr>
+      <w:r>
+        <w:rPr>
+          <w:rFonts w:ascii="Arial" w:eastAsia="Arial" w:hAnsi="Arial" w:cs="Arial"/>
+          <w:spacing w:val="5"/>
+          <w:sz w:val="52"/>
+        </w:rPr>
+        <w:lastRenderedPageBreak/>
+        <w:t>Diario di lavoro</w:t>
+      </w:r>
+    </w:p>
+    <w:tbl>
+      <w:tblPr>
+        <w:tblW w:w="0" w:type="auto"/>
+        <w:tblInd w:w="108" w:type="dxa"/>
+        <w:tblCellMar>
+          <w:left w:w="10" w:type="dxa"/>
+          <w:right w:w="10" w:type="dxa"/>
+        </w:tblCellMar>
+        <w:tblLook w:val="04A0" w:firstRow="1" w:lastRow="0" w:firstColumn="1" w:lastColumn="0" w:noHBand="0" w:noVBand="1"/>
+      </w:tblPr>
+      <w:tblGrid>
+        <w:gridCol w:w="4742"/>
+        <w:gridCol w:w="4778"/>
+      </w:tblGrid>
+      <w:tr>
+        <w:tc>
+          <w:tcPr>
+            <w:tcW w:w="4803" w:type="dxa"/>
+            <w:tcBorders>
+              <w:top w:val="single" w:sz="4" w:space="0" w:color="000000"/>
+              <w:left w:val="single" w:sz="4" w:space="0" w:color="000000"/>
+              <w:bottom w:val="single" w:sz="4" w:space="0" w:color="000000"/>
+              <w:right w:val="single" w:sz="4" w:space="0" w:color="000000"/>
+            </w:tcBorders>
+            <w:shd w:val="clear" w:color="000000" w:fill="FFFFFF"/>
+            <w:tcMar>
+              <w:left w:w="108" w:type="dxa"/>
+              <w:right w:w="108" w:type="dxa"/>
+            </w:tcMar>
+            <w:vAlign w:val="center"/>
+          </w:tcPr>
+          <w:p>
+            <w:pPr>
+              <w:spacing w:after="0" w:line="240" w:lineRule="auto"/>
+            </w:pPr>
+            <w:r>
+              <w:rPr>
+                <w:rFonts w:ascii="Arial" w:eastAsia="Arial" w:hAnsi="Arial" w:cs="Arial"/>
+              </w:rPr>
+              <w:t>Luogo</w:t>
+            </w:r>
+          </w:p>
+        </w:tc>
+        <w:tc>
+          <w:tcPr>
+            <w:tcW w:w="4831" w:type="dxa"/>
+            <w:tcBorders>
+              <w:top w:val="single" w:sz="4" w:space="0" w:color="000000"/>
+              <w:left w:val="single" w:sz="4" w:space="0" w:color="000000"/>
+              <w:bottom w:val="single" w:sz="4" w:space="0" w:color="000000"/>
+              <w:right w:val="single" w:sz="4" w:space="0" w:color="000000"/>
+            </w:tcBorders>
+            <w:shd w:val="clear" w:color="000000" w:fill="FFFFFF"/>
+            <w:tcMar>
+              <w:left w:w="108" w:type="dxa"/>
+              <w:right w:w="108" w:type="dxa"/>
+            </w:tcMar>
+            <w:vAlign w:val="center"/>
+          </w:tcPr>
+          <w:p>
+            <w:pPr>
+              <w:spacing w:after="0" w:line="360" w:lineRule="auto"/>
+            </w:pPr>
+            <w:r>
+              <w:rPr>
+                <w:rFonts w:ascii="Arial" w:eastAsia="Arial" w:hAnsi="Arial" w:cs="Arial"/>
+              </w:rPr>
+              <w:t>Canobbio</w:t>
+            </w:r>
+          </w:p>
+        </w:tc>
+      </w:tr>
+      <w:tr>
+        <w:tc>
+          <w:tcPr>
+            <w:tcW w:w="4803" w:type="dxa"/>
+            <w:tcBorders>
+              <w:top w:val="single" w:sz="4" w:space="0" w:color="000000"/>
+              <w:left w:val="single" w:sz="4" w:space="0" w:color="000000"/>
+              <w:bottom w:val="single" w:sz="4" w:space="0" w:color="000000"/>
+              <w:right w:val="single" w:sz="4" w:space="0" w:color="000000"/>
+            </w:tcBorders>
+            <w:shd w:val="clear" w:color="000000" w:fill="FFFFFF"/>
+            <w:tcMar>
+              <w:left w:w="108" w:type="dxa"/>
+              <w:right w:w="108" w:type="dxa"/>
+            </w:tcMar>
+            <w:vAlign w:val="center"/>
+          </w:tcPr>
+          <w:p>
+            <w:pPr>
+              <w:spacing w:after="0" w:line="240" w:lineRule="auto"/>
+            </w:pPr>
+            <w:r>
+              <w:rPr>
+                <w:rFonts w:ascii="Arial" w:eastAsia="Arial" w:hAnsi="Arial" w:cs="Arial"/>
+              </w:rPr>
+              <w:t>Data</w:t>
+            </w:r>
+          </w:p>
+        </w:tc>
+        <w:tc>
+          <w:tcPr>
+            <w:tcW w:w="4831" w:type="dxa"/>
+            <w:tcBorders>
+              <w:top w:val="single" w:sz="4" w:space="0" w:color="000000"/>
+              <w:left w:val="single" w:sz="4" w:space="0" w:color="000000"/>
+              <w:bottom w:val="single" w:sz="4" w:space="0" w:color="000000"/>
+              <w:right w:val="single" w:sz="4" w:space="0" w:color="000000"/>
+            </w:tcBorders>
+            <w:shd w:val="clear" w:color="000000" w:fill="FFFFFF"/>
+            <w:tcMar>
+              <w:left w:w="108" w:type="dxa"/>
+              <w:right w:w="108" w:type="dxa"/>
+            </w:tcMar>
+            <w:vAlign w:val="center"/>
+          </w:tcPr>
+          <w:p>
+            <w:pPr>
+              <w:spacing w:after="0" w:line="240" w:lineRule="auto"/>
+            </w:pPr>
+            <w:r>
+              <w:rPr>
+                <w:rFonts w:ascii="Arial" w:eastAsia="Arial" w:hAnsi="Arial" w:cs="Arial"/>
+              </w:rPr>
+              <w:t>2</w:t>
+            </w:r>
+            <w:r>
+              <w:rPr>
+                <w:rFonts w:ascii="Arial" w:eastAsia="Arial" w:hAnsi="Arial" w:cs="Arial"/>
+              </w:rPr>
+              <w:t>8</w:t>
+            </w:r>
+            <w:bookmarkStart w:id="0" w:name="_GoBack"/>
+            <w:bookmarkEnd w:id="0"/>
+            <w:r>
+              <w:rPr>
+                <w:rFonts w:ascii="Arial" w:eastAsia="Arial" w:hAnsi="Arial" w:cs="Arial"/>
+              </w:rPr>
+              <w:t>.05.2025</w:t>
+            </w:r>
+          </w:p>
+        </w:tc>
+      </w:tr>
+    </w:tbl>
+    <w:p>
+      <w:pPr>
+        <w:spacing w:after="200" w:line="276" w:lineRule="auto"/>
+        <w:rPr>
+          <w:rFonts w:ascii="Arial" w:eastAsia="Arial" w:hAnsi="Arial" w:cs="Arial"/>
+        </w:rPr>
+      </w:pPr>
+    </w:p>
+    <w:tbl>
+      <w:tblPr>
+        <w:tblW w:w="0" w:type="auto"/>
+        <w:tblInd w:w="108" w:type="dxa"/>
+        <w:tblCellMar>
+          <w:left w:w="10" w:type="dxa"/>
+          <w:right w:w="10" w:type="dxa"/>
+        </w:tblCellMar>
+        <w:tblLook w:val="04A0" w:firstRow="1" w:lastRow="0" w:firstColumn="1" w:lastColumn="0" w:noHBand="0" w:noVBand="1"/>
+      </w:tblPr>
+      <w:tblGrid>
+        <w:gridCol w:w="9520"/>
+      </w:tblGrid>
+      <w:tr>
+        <w:trPr>
+          <w:trHeight w:val="1"/>
+        </w:trPr>
+        <w:tc>
+          <w:tcPr>
+            <w:tcW w:w="9628" w:type="dxa"/>
+            <w:tcBorders>
+              <w:top w:val="single" w:sz="4" w:space="0" w:color="000000"/>
+              <w:left w:val="single" w:sz="4" w:space="0" w:color="000000"/>
+              <w:bottom w:val="single" w:sz="4" w:space="0" w:color="000000"/>
+              <w:right w:val="single" w:sz="4" w:space="0" w:color="000000"/>
+            </w:tcBorders>
+            <w:shd w:val="clear" w:color="auto" w:fill="D9D9D9"/>
+            <w:tcMar>
+              <w:left w:w="108" w:type="dxa"/>
+              <w:right w:w="108" w:type="dxa"/>
+            </w:tcMar>
+          </w:tcPr>
+          <w:p>
+            <w:pPr>
+              <w:spacing w:after="0" w:line="240" w:lineRule="auto"/>
+            </w:pPr>
+            <w:r>
+              <w:rPr>
+                <w:rFonts w:ascii="Arial" w:eastAsia="Arial" w:hAnsi="Arial" w:cs="Arial"/>
+              </w:rPr>
+              <w:t>Lavori svolti</w:t>
+            </w:r>
+          </w:p>
+        </w:tc>
+      </w:tr>
+      <w:tr>
+        <w:tc>
+          <w:tcPr>
+            <w:tcW w:w="9628" w:type="dxa"/>
+            <w:tcBorders>
+              <w:top w:val="single" w:sz="4" w:space="0" w:color="000000"/>
+              <w:left w:val="single" w:sz="4" w:space="0" w:color="000000"/>
+              <w:bottom w:val="single" w:sz="4" w:space="0" w:color="000000"/>
+              <w:right w:val="single" w:sz="4" w:space="0" w:color="000000"/>
+            </w:tcBorders>
+            <w:shd w:val="clear" w:color="000000" w:fill="FFFFFF"/>
+            <w:tcMar>
+              <w:left w:w="108" w:type="dxa"/>
+              <w:right w:w="108" w:type="dxa"/>
+            </w:tcMar>
+          </w:tcPr>
+          <w:p>
+            <w:pPr>
+              <w:spacing w:after="0" w:line="240" w:lineRule="auto"/>
+              <w:rPr>
+                <w:rFonts w:ascii="Arial" w:eastAsia="Arial" w:hAnsi="Arial" w:cs="Arial"/>
+              </w:rPr>
+            </w:pPr>
+            <w:r>
+              <w:rPr>
+                <w:rFonts w:ascii="Arial" w:eastAsia="Arial" w:hAnsi="Arial" w:cs="Arial"/>
+              </w:rPr>
+              <w:t xml:space="preserve">Dalle 08:20 fino alle 15:30: </w:t>
+            </w:r>
+          </w:p>
+          <w:p>
+            <w:pPr>
+              <w:pStyle w:val="Paragrafoelenco"/>
+              <w:numPr>
+                <w:ilvl w:val="0"/>
+                <w:numId w:val="1"/>
+              </w:numPr>
+              <w:spacing w:after="0" w:line="240" w:lineRule="auto"/>
+              <w:rPr>
+                <w:rFonts w:ascii="Arial" w:eastAsia="Arial" w:hAnsi="Arial" w:cs="Arial"/>
+              </w:rPr>
+            </w:pPr>
+            <w:r>
+              <w:rPr>
+                <w:rFonts w:ascii="Arial" w:eastAsia="Arial" w:hAnsi="Arial" w:cs="Arial"/>
+              </w:rPr>
+              <w:t>Use Case</w:t>
+            </w:r>
+          </w:p>
+          <w:p>
+            <w:pPr>
+              <w:pStyle w:val="Paragrafoelenco"/>
+              <w:numPr>
+                <w:ilvl w:val="0"/>
+                <w:numId w:val="1"/>
+              </w:numPr>
+              <w:spacing w:after="0" w:line="240" w:lineRule="auto"/>
+              <w:rPr>
+                <w:rFonts w:ascii="Arial" w:eastAsia="Arial" w:hAnsi="Arial" w:cs="Arial"/>
+              </w:rPr>
+            </w:pPr>
+            <w:r>
+              <w:rPr>
+                <w:rFonts w:ascii="Arial" w:eastAsia="Arial" w:hAnsi="Arial" w:cs="Arial"/>
+              </w:rPr>
+              <w:t>Pianificazione</w:t>
+            </w:r>
+          </w:p>
+          <w:p>
+            <w:pPr>
+              <w:pStyle w:val="Paragrafoelenco"/>
+              <w:numPr>
+                <w:ilvl w:val="0"/>
+                <w:numId w:val="1"/>
+              </w:numPr>
+              <w:spacing w:after="0" w:line="240" w:lineRule="auto"/>
+              <w:rPr>
+                <w:rFonts w:ascii="Arial" w:eastAsia="Arial" w:hAnsi="Arial" w:cs="Arial"/>
+              </w:rPr>
+            </w:pPr>
+            <w:r>
+              <w:rPr>
+                <w:rFonts w:ascii="Arial" w:eastAsia="Arial" w:hAnsi="Arial" w:cs="Arial"/>
+              </w:rPr>
+              <w:t>Diagramma di flusso</w:t>
+            </w:r>
+          </w:p>
+          <w:p>
+            <w:pPr>
+              <w:pStyle w:val="Paragrafoelenco"/>
+              <w:numPr>
+                <w:ilvl w:val="0"/>
+                <w:numId w:val="1"/>
+              </w:numPr>
+              <w:spacing w:after="0" w:line="240" w:lineRule="auto"/>
+              <w:rPr>
+                <w:rFonts w:ascii="Arial" w:eastAsia="Arial" w:hAnsi="Arial" w:cs="Arial"/>
+              </w:rPr>
+            </w:pPr>
+            <w:r>
+              <w:rPr>
+                <w:rFonts w:ascii="Arial" w:eastAsia="Arial" w:hAnsi="Arial" w:cs="Arial"/>
+              </w:rPr>
+              <w:t>Implementazione</w:t>
+            </w:r>
+          </w:p>
+          <w:p>
+            <w:pPr>
+              <w:pStyle w:val="Paragrafoelenco"/>
+              <w:numPr>
+                <w:ilvl w:val="0"/>
+                <w:numId w:val="1"/>
+              </w:numPr>
+              <w:spacing w:after="0" w:line="240" w:lineRule="auto"/>
+              <w:rPr>
+                <w:rFonts w:ascii="Arial" w:eastAsia="Arial" w:hAnsi="Arial" w:cs="Arial"/>
+              </w:rPr>
+            </w:pPr>
+            <w:r>
+              <w:rPr>
+                <w:rFonts w:ascii="Arial" w:eastAsia="Arial" w:hAnsi="Arial" w:cs="Arial"/>
+              </w:rPr>
+              <w:t>Risultati test</w:t>
+            </w:r>
+          </w:p>
+          <w:p>
+            <w:pPr>
+              <w:pStyle w:val="Paragrafoelenco"/>
+              <w:numPr>
+                <w:ilvl w:val="0"/>
+                <w:numId w:val="1"/>
+              </w:numPr>
+              <w:spacing w:after="0" w:line="240" w:lineRule="auto"/>
+              <w:rPr>
+                <w:rFonts w:ascii="Arial" w:eastAsia="Arial" w:hAnsi="Arial" w:cs="Arial"/>
+              </w:rPr>
+            </w:pPr>
+            <w:r>
+              <w:rPr>
+                <w:rFonts w:ascii="Arial" w:eastAsia="Arial" w:hAnsi="Arial" w:cs="Arial"/>
+              </w:rPr>
+              <w:t>Mancanze/limitazioni conosciute</w:t>
+            </w:r>
+          </w:p>
+          <w:p>
+            <w:pPr>
+              <w:pStyle w:val="Paragrafoelenco"/>
+              <w:numPr>
+                <w:ilvl w:val="0"/>
+                <w:numId w:val="1"/>
+              </w:numPr>
+              <w:spacing w:after="0" w:line="240" w:lineRule="auto"/>
+              <w:rPr>
+                <w:rFonts w:ascii="Arial" w:eastAsia="Arial" w:hAnsi="Arial" w:cs="Arial"/>
+              </w:rPr>
+            </w:pPr>
+            <w:r>
+              <w:rPr>
+                <w:rFonts w:ascii="Arial" w:eastAsia="Arial" w:hAnsi="Arial" w:cs="Arial"/>
+              </w:rPr>
+              <w:t>Conclusioni</w:t>
+            </w:r>
+          </w:p>
+          <w:p>
+            <w:pPr>
+              <w:pStyle w:val="Paragrafoelenco"/>
+              <w:numPr>
+                <w:ilvl w:val="0"/>
+                <w:numId w:val="1"/>
+              </w:numPr>
+              <w:spacing w:after="0" w:line="240" w:lineRule="auto"/>
+              <w:rPr>
+                <w:rFonts w:ascii="Arial" w:eastAsia="Arial" w:hAnsi="Arial" w:cs="Arial"/>
+              </w:rPr>
+            </w:pPr>
+            <w:r>
+              <w:rPr>
+                <w:rFonts w:ascii="Arial" w:eastAsia="Arial" w:hAnsi="Arial" w:cs="Arial"/>
+              </w:rPr>
+              <w:t>Sviluppi futuri</w:t>
+            </w:r>
+          </w:p>
+          <w:p>
+            <w:pPr>
+              <w:pStyle w:val="Paragrafoelenco"/>
+              <w:numPr>
+                <w:ilvl w:val="0"/>
+                <w:numId w:val="1"/>
+              </w:numPr>
+              <w:spacing w:after="0" w:line="240" w:lineRule="auto"/>
+              <w:rPr>
+                <w:rFonts w:ascii="Arial" w:eastAsia="Arial" w:hAnsi="Arial" w:cs="Arial"/>
+              </w:rPr>
+            </w:pPr>
+            <w:r>
+              <w:rPr>
+                <w:rFonts w:ascii="Arial" w:eastAsia="Arial" w:hAnsi="Arial" w:cs="Arial"/>
+              </w:rPr>
+              <w:t>Considerazioni personali</w:t>
+            </w:r>
+          </w:p>
+          <w:p>
+            <w:pPr>
+              <w:pStyle w:val="Paragrafoelenco"/>
+              <w:numPr>
+                <w:ilvl w:val="0"/>
+                <w:numId w:val="1"/>
+              </w:numPr>
+              <w:spacing w:after="0" w:line="240" w:lineRule="auto"/>
+              <w:rPr>
+                <w:rFonts w:ascii="Arial" w:eastAsia="Arial" w:hAnsi="Arial" w:cs="Arial"/>
+              </w:rPr>
+            </w:pPr>
+            <w:r>
+              <w:rPr>
+                <w:rFonts w:ascii="Arial" w:eastAsia="Arial" w:hAnsi="Arial" w:cs="Arial"/>
+              </w:rPr>
+              <w:t>Indice delle figure</w:t>
+            </w:r>
+          </w:p>
+          <w:p>
+            <w:pPr>
+              <w:pStyle w:val="Paragrafoelenco"/>
+              <w:numPr>
+                <w:ilvl w:val="0"/>
+                <w:numId w:val="1"/>
+              </w:numPr>
+              <w:spacing w:after="0" w:line="240" w:lineRule="auto"/>
+              <w:rPr>
+                <w:rFonts w:ascii="Arial" w:eastAsia="Arial" w:hAnsi="Arial" w:cs="Arial"/>
+              </w:rPr>
+            </w:pPr>
+            <w:r>
+              <w:rPr>
+                <w:rFonts w:ascii="Arial" w:eastAsia="Arial" w:hAnsi="Arial" w:cs="Arial"/>
+              </w:rPr>
+              <w:t>Glossario</w:t>
+            </w:r>
+          </w:p>
+          <w:p>
+            <w:pPr>
+              <w:pStyle w:val="Paragrafoelenco"/>
+              <w:numPr>
+                <w:ilvl w:val="0"/>
+                <w:numId w:val="1"/>
+              </w:numPr>
+              <w:spacing w:after="0" w:line="240" w:lineRule="auto"/>
+              <w:rPr>
+                <w:rFonts w:ascii="Arial" w:eastAsia="Arial" w:hAnsi="Arial" w:cs="Arial"/>
+              </w:rPr>
+            </w:pPr>
+            <w:r>
+              <w:rPr>
+                <w:rFonts w:ascii="Arial" w:eastAsia="Arial" w:hAnsi="Arial" w:cs="Arial"/>
+              </w:rPr>
+              <w:t>Abstract</w:t>
+            </w:r>
+          </w:p>
+          <w:p>
+            <w:pPr>
+              <w:pStyle w:val="Paragrafoelenco"/>
+              <w:numPr>
+                <w:ilvl w:val="0"/>
+                <w:numId w:val="1"/>
+              </w:numPr>
+              <w:spacing w:after="0" w:line="240" w:lineRule="auto"/>
+              <w:rPr>
+                <w:rFonts w:ascii="Arial" w:eastAsia="Arial" w:hAnsi="Arial" w:cs="Arial"/>
+              </w:rPr>
+            </w:pPr>
+            <w:r>
+              <w:rPr>
+                <w:rFonts w:ascii="Arial" w:eastAsia="Arial" w:hAnsi="Arial" w:cs="Arial"/>
+              </w:rPr>
+              <w:t>Nome statistiche cambiano in base alla lingua</w:t>
+            </w:r>
+          </w:p>
+          <w:p>
+            <w:pPr>
+              <w:spacing w:after="0" w:line="240" w:lineRule="auto"/>
+              <w:rPr>
+                <w:rFonts w:ascii="Arial" w:eastAsia="Arial" w:hAnsi="Arial" w:cs="Arial"/>
+              </w:rPr>
+            </w:pPr>
+            <w:r>
+              <w:rPr>
+                <w:rFonts w:ascii="Arial" w:eastAsia="Arial" w:hAnsi="Arial" w:cs="Arial"/>
+              </w:rPr>
+              <w:t xml:space="preserve">Dalle 15:30 fino alle 15:45: Diario </w:t>
+            </w:r>
+            <w:r>
+              <w:rPr>
+                <w:rFonts w:ascii="Arial" w:eastAsia="Arial" w:hAnsi="Arial" w:cs="Arial"/>
+              </w:rPr>
+              <w:t xml:space="preserve"> </w:t>
+            </w:r>
+          </w:p>
+        </w:tc>
+      </w:tr>
+    </w:tbl>
+    <w:p>
+      <w:pPr>
+        <w:spacing w:after="200" w:line="276" w:lineRule="auto"/>
+        <w:rPr>
+          <w:rFonts w:ascii="Arial" w:eastAsia="Arial" w:hAnsi="Arial" w:cs="Arial"/>
+        </w:rPr>
+      </w:pPr>
+    </w:p>
+    <w:tbl>
+      <w:tblPr>
+        <w:tblW w:w="0" w:type="auto"/>
+        <w:tblInd w:w="108" w:type="dxa"/>
+        <w:tblCellMar>
+          <w:left w:w="10" w:type="dxa"/>
+          <w:right w:w="10" w:type="dxa"/>
+        </w:tblCellMar>
+        <w:tblLook w:val="04A0" w:firstRow="1" w:lastRow="0" w:firstColumn="1" w:lastColumn="0" w:noHBand="0" w:noVBand="1"/>
+      </w:tblPr>
+      <w:tblGrid>
+        <w:gridCol w:w="9520"/>
+      </w:tblGrid>
+      <w:tr>
+        <w:trPr>
+          <w:trHeight w:val="1"/>
+        </w:trPr>
+        <w:tc>
+          <w:tcPr>
+            <w:tcW w:w="9628" w:type="dxa"/>
+            <w:tcBorders>
+              <w:top w:val="single" w:sz="4" w:space="0" w:color="000000"/>
+              <w:left w:val="single" w:sz="4" w:space="0" w:color="000000"/>
+              <w:bottom w:val="single" w:sz="4" w:space="0" w:color="000000"/>
+              <w:right w:val="single" w:sz="4" w:space="0" w:color="000000"/>
+            </w:tcBorders>
+            <w:shd w:val="clear" w:color="auto" w:fill="D9D9D9"/>
+            <w:tcMar>
+              <w:left w:w="108" w:type="dxa"/>
+              <w:right w:w="108" w:type="dxa"/>
+            </w:tcMar>
+          </w:tcPr>
+          <w:p>
+            <w:pPr>
+              <w:spacing w:after="0" w:line="240" w:lineRule="auto"/>
+            </w:pPr>
+            <w:r>
+              <w:rPr>
+                <w:rFonts w:ascii="Arial" w:eastAsia="Arial" w:hAnsi="Arial" w:cs="Arial"/>
+              </w:rPr>
+              <w:t>Problemi riscontrati e soluzioni adottate</w:t>
+            </w:r>
+          </w:p>
+        </w:tc>
+      </w:tr>
+      <w:tr>
+        <w:trPr>
+          <w:trHeight w:val="1"/>
+        </w:trPr>
+        <w:tc>
+          <w:tcPr>
+            <w:tcW w:w="9628" w:type="dxa"/>
+            <w:tcBorders>
+              <w:top w:val="single" w:sz="4" w:space="0" w:color="000000"/>
+              <w:left w:val="single" w:sz="4" w:space="0" w:color="000000"/>
+              <w:bottom w:val="single" w:sz="4" w:space="0" w:color="000000"/>
+              <w:right w:val="single" w:sz="4" w:space="0" w:color="000000"/>
+            </w:tcBorders>
+            <w:shd w:val="clear" w:color="000000" w:fill="FFFFFF"/>
+            <w:tcMar>
+              <w:left w:w="108" w:type="dxa"/>
+              <w:right w:w="108" w:type="dxa"/>
+            </w:tcMar>
+          </w:tcPr>
+          <w:p>
+            <w:pPr>
+              <w:spacing w:after="0" w:line="240" w:lineRule="auto"/>
+              <w:rPr>
+                <w:rFonts w:ascii="Calibri" w:eastAsia="Calibri" w:hAnsi="Calibri" w:cs="Calibri"/>
+              </w:rPr>
+            </w:pPr>
+          </w:p>
+        </w:tc>
+      </w:tr>
+    </w:tbl>
+    <w:p>
+      <w:pPr>
+        <w:spacing w:after="200" w:line="276" w:lineRule="auto"/>
+        <w:rPr>
+          <w:rFonts w:ascii="Arial" w:eastAsia="Arial" w:hAnsi="Arial" w:cs="Arial"/>
+        </w:rPr>
+      </w:pPr>
+    </w:p>
+    <w:tbl>
+      <w:tblPr>
+        <w:tblW w:w="0" w:type="auto"/>
+        <w:tblInd w:w="108" w:type="dxa"/>
+        <w:tblCellMar>
+          <w:left w:w="10" w:type="dxa"/>
+          <w:right w:w="10" w:type="dxa"/>
+        </w:tblCellMar>
+        <w:tblLook w:val="04A0" w:firstRow="1" w:lastRow="0" w:firstColumn="1" w:lastColumn="0" w:noHBand="0" w:noVBand="1"/>
+      </w:tblPr>
+      <w:tblGrid>
+        <w:gridCol w:w="9520"/>
+      </w:tblGrid>
+      <w:tr>
+        <w:trPr>
+          <w:trHeight w:val="1"/>
+        </w:trPr>
+        <w:tc>
+          <w:tcPr>
+            <w:tcW w:w="9628" w:type="dxa"/>
+            <w:tcBorders>
+              <w:top w:val="single" w:sz="4" w:space="0" w:color="000000"/>
+              <w:left w:val="single" w:sz="4" w:space="0" w:color="000000"/>
+              <w:bottom w:val="single" w:sz="4" w:space="0" w:color="000000"/>
+              <w:right w:val="single" w:sz="4" w:space="0" w:color="000000"/>
+            </w:tcBorders>
+            <w:shd w:val="clear" w:color="auto" w:fill="D9D9D9"/>
+            <w:tcMar>
+              <w:left w:w="108" w:type="dxa"/>
+              <w:right w:w="108" w:type="dxa"/>
+            </w:tcMar>
+          </w:tcPr>
+          <w:p>
+            <w:pPr>
+              <w:spacing w:after="0" w:line="240" w:lineRule="auto"/>
+            </w:pPr>
+            <w:r>
+              <w:rPr>
+                <w:rFonts w:ascii="Arial" w:eastAsia="Arial" w:hAnsi="Arial" w:cs="Arial"/>
+              </w:rPr>
+              <w:t>Punto della situazione rispetto alla pianificazione</w:t>
+            </w:r>
+          </w:p>
+        </w:tc>
+      </w:tr>
+      <w:tr>
+        <w:trPr>
+          <w:trHeight w:val="64"/>
+        </w:trPr>
+        <w:tc>
+          <w:tcPr>
+            <w:tcW w:w="9628" w:type="dxa"/>
+            <w:tcBorders>
+              <w:top w:val="single" w:sz="4" w:space="0" w:color="000000"/>
+              <w:left w:val="single" w:sz="4" w:space="0" w:color="000000"/>
+              <w:bottom w:val="single" w:sz="4" w:space="0" w:color="000000"/>
+              <w:right w:val="single" w:sz="4" w:space="0" w:color="000000"/>
+            </w:tcBorders>
+            <w:shd w:val="clear" w:color="000000" w:fill="FFFFFF"/>
+            <w:tcMar>
+              <w:left w:w="108" w:type="dxa"/>
+              <w:right w:w="108" w:type="dxa"/>
+            </w:tcMar>
+          </w:tcPr>
+          <w:p>
+            <w:pPr>
+              <w:spacing w:after="0" w:line="240" w:lineRule="auto"/>
+              <w:rPr>
+                <w:rFonts w:ascii="Calibri" w:eastAsia="Calibri" w:hAnsi="Calibri" w:cs="Calibri"/>
+              </w:rPr>
+            </w:pPr>
+            <w:r>
+              <w:rPr>
+                <w:rFonts w:ascii="Arial" w:eastAsia="Arial" w:hAnsi="Arial" w:cs="Arial"/>
+              </w:rPr>
+              <w:t xml:space="preserve">Progetto finito, ma manca classifica multiplayer e audio in </w:t>
+            </w:r>
+            <w:proofErr w:type="spellStart"/>
+            <w:r>
+              <w:rPr>
+                <w:rFonts w:ascii="Arial" w:eastAsia="Arial" w:hAnsi="Arial" w:cs="Arial"/>
+              </w:rPr>
+              <w:t>multyplayer</w:t>
+            </w:r>
+            <w:proofErr w:type="spellEnd"/>
+          </w:p>
+        </w:tc>
+      </w:tr>
+    </w:tbl>
+    <w:p>
+      <w:pPr>
+        <w:spacing w:after="200" w:line="276" w:lineRule="auto"/>
+        <w:rPr>
+          <w:rFonts w:ascii="Arial" w:eastAsia="Arial" w:hAnsi="Arial" w:cs="Arial"/>
+        </w:rPr>
+      </w:pPr>
+    </w:p>
+    <w:tbl>
+      <w:tblPr>
+        <w:tblW w:w="0" w:type="auto"/>
+        <w:tblInd w:w="108" w:type="dxa"/>
+        <w:tblCellMar>
+          <w:left w:w="10" w:type="dxa"/>
+          <w:right w:w="10" w:type="dxa"/>
+        </w:tblCellMar>
+        <w:tblLook w:val="04A0" w:firstRow="1" w:lastRow="0" w:firstColumn="1" w:lastColumn="0" w:noHBand="0" w:noVBand="1"/>
+      </w:tblPr>
+      <w:tblGrid>
+        <w:gridCol w:w="9520"/>
+      </w:tblGrid>
+      <w:tr>
+        <w:trPr>
+          <w:trHeight w:val="1"/>
+        </w:trPr>
+        <w:tc>
+          <w:tcPr>
+            <w:tcW w:w="9628" w:type="dxa"/>
+            <w:tcBorders>
+              <w:top w:val="single" w:sz="4" w:space="0" w:color="000000"/>
+              <w:left w:val="single" w:sz="4" w:space="0" w:color="000000"/>
+              <w:bottom w:val="single" w:sz="4" w:space="0" w:color="000000"/>
+              <w:right w:val="single" w:sz="4" w:space="0" w:color="000000"/>
+            </w:tcBorders>
+            <w:shd w:val="clear" w:color="auto" w:fill="D9D9D9"/>
+            <w:tcMar>
+              <w:left w:w="108" w:type="dxa"/>
+              <w:right w:w="108" w:type="dxa"/>
+            </w:tcMar>
+          </w:tcPr>
+          <w:p>
+            <w:pPr>
+              <w:spacing w:after="0" w:line="240" w:lineRule="auto"/>
+            </w:pPr>
+            <w:r>
+              <w:rPr>
+                <w:rFonts w:ascii="Arial" w:eastAsia="Arial" w:hAnsi="Arial" w:cs="Arial"/>
+              </w:rPr>
+              <w:t>Programma di massima per la prossima giornata di lavoro</w:t>
+            </w:r>
+          </w:p>
+        </w:tc>
+      </w:tr>
+      <w:tr>
+        <w:trPr>
+          <w:trHeight w:val="1"/>
+        </w:trPr>
+        <w:tc>
+          <w:tcPr>
+            <w:tcW w:w="9628" w:type="dxa"/>
+            <w:tcBorders>
+              <w:top w:val="single" w:sz="4" w:space="0" w:color="000000"/>
+              <w:left w:val="single" w:sz="4" w:space="0" w:color="000000"/>
+              <w:bottom w:val="single" w:sz="4" w:space="0" w:color="000000"/>
+              <w:right w:val="single" w:sz="4" w:space="0" w:color="000000"/>
+            </w:tcBorders>
+            <w:shd w:val="clear" w:color="000000" w:fill="FFFFFF"/>
+            <w:tcMar>
+              <w:left w:w="108" w:type="dxa"/>
+              <w:right w:w="108" w:type="dxa"/>
+            </w:tcMar>
+          </w:tcPr>
+          <w:p>
+            <w:pPr>
+              <w:spacing w:after="0" w:line="240" w:lineRule="auto"/>
+            </w:pPr>
+            <w:r>
+              <w:t>Progetto finito</w:t>
+            </w:r>
+          </w:p>
+        </w:tc>
+      </w:tr>
+    </w:tbl>
+    <w:p>
+      <w:pPr>
+        <w:spacing w:after="200" w:line="276" w:lineRule="auto"/>
+        <w:rPr>
+          <w:rFonts w:ascii="Arial" w:eastAsia="Arial" w:hAnsi="Arial" w:cs="Arial"/>
+        </w:rPr>
+      </w:pPr>
+    </w:p>
+    <w:p/>
     <w:sectPr>
-      <w:headerReference w:type="default" r:id="rId4"/>
+      <w:headerReference w:type="default" r:id="rId7"/>
       <w:pgSz w:w="11906" w:h="16838"/>
       <w:pgMar w:top="1417" w:right="1134" w:bottom="1134" w:left="1134" w:header="708" w:footer="708" w:gutter="0"/>
       <w:cols w:space="708"/>
@@ -7727,6 +8525,56 @@
     </w:sectPr>
   </w:body>
 </w:document>
+</file>
+
+<file path=word/endnotes.xml><?xml version="1.0" encoding="utf-8"?>
+<w:endnotes xmlns:wpc="http://schemas.microsoft.com/office/word/2010/wordprocessingCanvas" xmlns:cx="http://schemas.microsoft.com/office/drawing/2014/chartex" xmlns:cx1="http://schemas.microsoft.com/office/drawing/2015/9/8/chartex" xmlns:cx2="http://schemas.microsoft.com/office/drawing/2015/10/21/chartex" xmlns:cx3="http://schemas.microsoft.com/office/drawing/2016/5/9/chartex" xmlns:cx4="http://schemas.microsoft.com/office/drawing/2016/5/10/chartex" xmlns:cx5="http://schemas.microsoft.com/office/drawing/2016/5/11/chartex" xmlns:cx6="http://schemas.microsoft.com/office/drawing/2016/5/12/chartex" xmlns:cx7="http://schemas.microsoft.com/office/drawing/2016/5/13/chartex" xmlns:cx8="http://schemas.microsoft.com/office/drawing/2016/5/14/chartex" xmlns:mc="http://schemas.openxmlformats.org/markup-compatibility/2006" xmlns:aink="http://schemas.microsoft.com/office/drawing/2016/ink" xmlns:am3d="http://schemas.microsoft.com/office/drawing/2017/model3d" xmlns:o="urn:schemas-microsoft-com:office:office" xmlns:r="http://schemas.openxmlformats.org/officeDocument/2006/relationships" xmlns:m="http://schemas.openxmlformats.org/officeDocument/2006/math" xmlns:v="urn:schemas-microsoft-com:vml" xmlns:wp14="http://schemas.microsoft.com/office/word/2010/wordprocessingDrawing" xmlns:wp="http://schemas.openxmlformats.org/drawingml/2006/wordprocessingDrawing" xmlns:w10="urn:schemas-microsoft-com:office:word" xmlns:w="http://schemas.openxmlformats.org/wordprocessingml/2006/main" xmlns:w14="http://schemas.microsoft.com/office/word/2010/wordml" xmlns:w15="http://schemas.microsoft.com/office/word/2012/wordml" xmlns:w16cid="http://schemas.microsoft.com/office/word/2016/wordml/cid" xmlns:w16se="http://schemas.microsoft.com/office/word/2015/wordml/symex" xmlns:wpg="http://schemas.microsoft.com/office/word/2010/wordprocessingGroup" xmlns:wpi="http://schemas.microsoft.com/office/word/2010/wordprocessingInk" xmlns:wne="http://schemas.microsoft.com/office/word/2006/wordml" xmlns:wps="http://schemas.microsoft.com/office/word/2010/wordprocessingShape" mc:Ignorable="w14 w15 w16se w16cid wp14">
+  <w:endnote w:type="separator" w:id="-1">
+    <w:p>
+      <w:pPr>
+        <w:spacing w:after="0" w:line="240" w:lineRule="auto"/>
+      </w:pPr>
+      <w:r>
+        <w:separator/>
+      </w:r>
+    </w:p>
+  </w:endnote>
+  <w:endnote w:type="continuationSeparator" w:id="0">
+    <w:p>
+      <w:pPr>
+        <w:spacing w:after="0" w:line="240" w:lineRule="auto"/>
+      </w:pPr>
+      <w:r>
+        <w:continuationSeparator/>
+      </w:r>
+    </w:p>
+  </w:endnote>
+</w:endnotes>
+</file>
+
+<file path=word/footnotes.xml><?xml version="1.0" encoding="utf-8"?>
+<w:footnotes xmlns:wpc="http://schemas.microsoft.com/office/word/2010/wordprocessingCanvas" xmlns:cx="http://schemas.microsoft.com/office/drawing/2014/chartex" xmlns:cx1="http://schemas.microsoft.com/office/drawing/2015/9/8/chartex" xmlns:cx2="http://schemas.microsoft.com/office/drawing/2015/10/21/chartex" xmlns:cx3="http://schemas.microsoft.com/office/drawing/2016/5/9/chartex" xmlns:cx4="http://schemas.microsoft.com/office/drawing/2016/5/10/chartex" xmlns:cx5="http://schemas.microsoft.com/office/drawing/2016/5/11/chartex" xmlns:cx6="http://schemas.microsoft.com/office/drawing/2016/5/12/chartex" xmlns:cx7="http://schemas.microsoft.com/office/drawing/2016/5/13/chartex" xmlns:cx8="http://schemas.microsoft.com/office/drawing/2016/5/14/chartex" xmlns:mc="http://schemas.openxmlformats.org/markup-compatibility/2006" xmlns:aink="http://schemas.microsoft.com/office/drawing/2016/ink" xmlns:am3d="http://schemas.microsoft.com/office/drawing/2017/model3d" xmlns:o="urn:schemas-microsoft-com:office:office" xmlns:r="http://schemas.openxmlformats.org/officeDocument/2006/relationships" xmlns:m="http://schemas.openxmlformats.org/officeDocument/2006/math" xmlns:v="urn:schemas-microsoft-com:vml" xmlns:wp14="http://schemas.microsoft.com/office/word/2010/wordprocessingDrawing" xmlns:wp="http://schemas.openxmlformats.org/drawingml/2006/wordprocessingDrawing" xmlns:w10="urn:schemas-microsoft-com:office:word" xmlns:w="http://schemas.openxmlformats.org/wordprocessingml/2006/main" xmlns:w14="http://schemas.microsoft.com/office/word/2010/wordml" xmlns:w15="http://schemas.microsoft.com/office/word/2012/wordml" xmlns:w16cid="http://schemas.microsoft.com/office/word/2016/wordml/cid" xmlns:w16se="http://schemas.microsoft.com/office/word/2015/wordml/symex" xmlns:wpg="http://schemas.microsoft.com/office/word/2010/wordprocessingGroup" xmlns:wpi="http://schemas.microsoft.com/office/word/2010/wordprocessingInk" xmlns:wne="http://schemas.microsoft.com/office/word/2006/wordml" xmlns:wps="http://schemas.microsoft.com/office/word/2010/wordprocessingShape" mc:Ignorable="w14 w15 w16se w16cid wp14">
+  <w:footnote w:type="separator" w:id="-1">
+    <w:p>
+      <w:pPr>
+        <w:spacing w:after="0" w:line="240" w:lineRule="auto"/>
+      </w:pPr>
+      <w:r>
+        <w:separator/>
+      </w:r>
+    </w:p>
+  </w:footnote>
+  <w:footnote w:type="continuationSeparator" w:id="0">
+    <w:p>
+      <w:pPr>
+        <w:spacing w:after="0" w:line="240" w:lineRule="auto"/>
+      </w:pPr>
+      <w:r>
+        <w:continuationSeparator/>
+      </w:r>
+    </w:p>
+  </w:footnote>
+</w:footnotes>
 </file>
 
 <file path=word/header1.xml><?xml version="1.0" encoding="utf-8"?>
@@ -7751,6 +8599,127 @@
     </w:pPr>
   </w:p>
 </w:hdr>
+</file>
+
+<file path=word/numbering.xml><?xml version="1.0" encoding="utf-8"?>
+<w:numbering xmlns:wpc="http://schemas.microsoft.com/office/word/2010/wordprocessingCanvas" xmlns:cx="http://schemas.microsoft.com/office/drawing/2014/chartex" xmlns:cx1="http://schemas.microsoft.com/office/drawing/2015/9/8/chartex" xmlns:cx2="http://schemas.microsoft.com/office/drawing/2015/10/21/chartex" xmlns:cx3="http://schemas.microsoft.com/office/drawing/2016/5/9/chartex" xmlns:cx4="http://schemas.microsoft.com/office/drawing/2016/5/10/chartex" xmlns:cx5="http://schemas.microsoft.com/office/drawing/2016/5/11/chartex" xmlns:cx6="http://schemas.microsoft.com/office/drawing/2016/5/12/chartex" xmlns:cx7="http://schemas.microsoft.com/office/drawing/2016/5/13/chartex" xmlns:cx8="http://schemas.microsoft.com/office/drawing/2016/5/14/chartex" xmlns:mc="http://schemas.openxmlformats.org/markup-compatibility/2006" xmlns:aink="http://schemas.microsoft.com/office/drawing/2016/ink" xmlns:am3d="http://schemas.microsoft.com/office/drawing/2017/model3d" xmlns:o="urn:schemas-microsoft-com:office:office" xmlns:r="http://schemas.openxmlformats.org/officeDocument/2006/relationships" xmlns:m="http://schemas.openxmlformats.org/officeDocument/2006/math" xmlns:v="urn:schemas-microsoft-com:vml" xmlns:wp14="http://schemas.microsoft.com/office/word/2010/wordprocessingDrawing" xmlns:wp="http://schemas.openxmlformats.org/drawingml/2006/wordprocessingDrawing" xmlns:w10="urn:schemas-microsoft-com:office:word" xmlns:w="http://schemas.openxmlformats.org/wordprocessingml/2006/main" xmlns:w14="http://schemas.microsoft.com/office/word/2010/wordml" xmlns:w15="http://schemas.microsoft.com/office/word/2012/wordml" xmlns:w16cid="http://schemas.microsoft.com/office/word/2016/wordml/cid" xmlns:w16se="http://schemas.microsoft.com/office/word/2015/wordml/symex" xmlns:wpg="http://schemas.microsoft.com/office/word/2010/wordprocessingGroup" xmlns:wpi="http://schemas.microsoft.com/office/word/2010/wordprocessingInk" xmlns:wne="http://schemas.microsoft.com/office/word/2006/wordml" xmlns:wps="http://schemas.microsoft.com/office/word/2010/wordprocessingShape" mc:Ignorable="w14 w15 w16se w16cid wp14">
+  <w:abstractNum w:abstractNumId="0" w15:restartNumberingAfterBreak="0">
+    <w:nsid w:val="09ED7518"/>
+    <w:multiLevelType w:val="hybridMultilevel"/>
+    <w:tmpl w:val="F8CAFEB2"/>
+    <w:lvl w:ilvl="0" w:tplc="08100001">
+      <w:start w:val="1"/>
+      <w:numFmt w:val="bullet"/>
+      <w:lvlText w:val=""/>
+      <w:lvlJc w:val="left"/>
+      <w:pPr>
+        <w:ind w:left="720" w:hanging="360"/>
+      </w:pPr>
+      <w:rPr>
+        <w:rFonts w:ascii="Symbol" w:hAnsi="Symbol" w:hint="default"/>
+      </w:rPr>
+    </w:lvl>
+    <w:lvl w:ilvl="1" w:tplc="08100003" w:tentative="1">
+      <w:start w:val="1"/>
+      <w:numFmt w:val="bullet"/>
+      <w:lvlText w:val="o"/>
+      <w:lvlJc w:val="left"/>
+      <w:pPr>
+        <w:ind w:left="1440" w:hanging="360"/>
+      </w:pPr>
+      <w:rPr>
+        <w:rFonts w:ascii="Courier New" w:hAnsi="Courier New" w:cs="Courier New" w:hint="default"/>
+      </w:rPr>
+    </w:lvl>
+    <w:lvl w:ilvl="2" w:tplc="08100005" w:tentative="1">
+      <w:start w:val="1"/>
+      <w:numFmt w:val="bullet"/>
+      <w:lvlText w:val=""/>
+      <w:lvlJc w:val="left"/>
+      <w:pPr>
+        <w:ind w:left="2160" w:hanging="360"/>
+      </w:pPr>
+      <w:rPr>
+        <w:rFonts w:ascii="Wingdings" w:hAnsi="Wingdings" w:hint="default"/>
+      </w:rPr>
+    </w:lvl>
+    <w:lvl w:ilvl="3" w:tplc="08100001" w:tentative="1">
+      <w:start w:val="1"/>
+      <w:numFmt w:val="bullet"/>
+      <w:lvlText w:val=""/>
+      <w:lvlJc w:val="left"/>
+      <w:pPr>
+        <w:ind w:left="2880" w:hanging="360"/>
+      </w:pPr>
+      <w:rPr>
+        <w:rFonts w:ascii="Symbol" w:hAnsi="Symbol" w:hint="default"/>
+      </w:rPr>
+    </w:lvl>
+    <w:lvl w:ilvl="4" w:tplc="08100003" w:tentative="1">
+      <w:start w:val="1"/>
+      <w:numFmt w:val="bullet"/>
+      <w:lvlText w:val="o"/>
+      <w:lvlJc w:val="left"/>
+      <w:pPr>
+        <w:ind w:left="3600" w:hanging="360"/>
+      </w:pPr>
+      <w:rPr>
+        <w:rFonts w:ascii="Courier New" w:hAnsi="Courier New" w:cs="Courier New" w:hint="default"/>
+      </w:rPr>
+    </w:lvl>
+    <w:lvl w:ilvl="5" w:tplc="08100005" w:tentative="1">
+      <w:start w:val="1"/>
+      <w:numFmt w:val="bullet"/>
+      <w:lvlText w:val=""/>
+      <w:lvlJc w:val="left"/>
+      <w:pPr>
+        <w:ind w:left="4320" w:hanging="360"/>
+      </w:pPr>
+      <w:rPr>
+        <w:rFonts w:ascii="Wingdings" w:hAnsi="Wingdings" w:hint="default"/>
+      </w:rPr>
+    </w:lvl>
+    <w:lvl w:ilvl="6" w:tplc="08100001" w:tentative="1">
+      <w:start w:val="1"/>
+      <w:numFmt w:val="bullet"/>
+      <w:lvlText w:val=""/>
+      <w:lvlJc w:val="left"/>
+      <w:pPr>
+        <w:ind w:left="5040" w:hanging="360"/>
+      </w:pPr>
+      <w:rPr>
+        <w:rFonts w:ascii="Symbol" w:hAnsi="Symbol" w:hint="default"/>
+      </w:rPr>
+    </w:lvl>
+    <w:lvl w:ilvl="7" w:tplc="08100003" w:tentative="1">
+      <w:start w:val="1"/>
+      <w:numFmt w:val="bullet"/>
+      <w:lvlText w:val="o"/>
+      <w:lvlJc w:val="left"/>
+      <w:pPr>
+        <w:ind w:left="5760" w:hanging="360"/>
+      </w:pPr>
+      <w:rPr>
+        <w:rFonts w:ascii="Courier New" w:hAnsi="Courier New" w:cs="Courier New" w:hint="default"/>
+      </w:rPr>
+    </w:lvl>
+    <w:lvl w:ilvl="8" w:tplc="08100005" w:tentative="1">
+      <w:start w:val="1"/>
+      <w:numFmt w:val="bullet"/>
+      <w:lvlText w:val=""/>
+      <w:lvlJc w:val="left"/>
+      <w:pPr>
+        <w:ind w:left="6480" w:hanging="360"/>
+      </w:pPr>
+      <w:rPr>
+        <w:rFonts w:ascii="Wingdings" w:hAnsi="Wingdings" w:hint="default"/>
+      </w:rPr>
+    </w:lvl>
+  </w:abstractNum>
+  <w:num w:numId="1">
+    <w:abstractNumId w:val="0"/>
+  </w:num>
+</w:numbering>
 </file>
 
 <file path=word/styles.xml><?xml version="1.0" encoding="utf-8"?>
@@ -8209,6 +9178,17 @@
       <w:lang w:eastAsia="it-CH"/>
     </w:rPr>
   </w:style>
+  <w:style w:type="paragraph" w:styleId="Paragrafoelenco">
+    <w:name w:val="List Paragraph"/>
+    <w:basedOn w:val="Normale"/>
+    <w:uiPriority w:val="34"/>
+    <w:qFormat/>
+    <w:rsid w:val="007A6B38"/>
+    <w:pPr>
+      <w:ind w:left="720"/>
+      <w:contextualSpacing/>
+    </w:pPr>
+  </w:style>
 </w:styles>
 </file>
 

</xml_diff>